<commit_message>
add testing and update documentation
</commit_message>
<xml_diff>
--- a/doc/Project_Analysis_and_Design_Document_Sonia_Grigor.docx
+++ b/doc/Project_Analysis_and_Design_Document_Sonia_Grigor.docx
@@ -486,9 +486,133 @@
                 <w:rFonts w:ascii="Times New Roman" w:hAnsi="Times New Roman"/>
               </w:rPr>
             </w:pPr>
+            <w:bookmarkStart w:id="0" w:name="__DdeLink__1383_550052310"/>
             <w:r>
               <w:rPr/>
-              <w:t xml:space="preserve">Elaboration – Iteration 1.2 - </w:t>
+              <w:t>Elaboration – Iteration 1.2 -</w:t>
+            </w:r>
+            <w:bookmarkEnd w:id="0"/>
+            <w:r>
+              <w:rPr/>
+              <w:t xml:space="preserve"> </w:t>
+            </w:r>
+          </w:p>
+        </w:tc>
+        <w:tc>
+          <w:tcPr>
+            <w:tcW w:w="2304" w:type="dxa"/>
+            <w:tcBorders>
+              <w:top w:val="single" w:sz="6" w:space="0" w:color="000000"/>
+              <w:left w:val="single" w:sz="6" w:space="0" w:color="000000"/>
+              <w:bottom w:val="single" w:sz="6" w:space="0" w:color="000000"/>
+              <w:right w:val="single" w:sz="6" w:space="0" w:color="000000"/>
+              <w:insideH w:val="single" w:sz="6" w:space="0" w:color="000000"/>
+              <w:insideV w:val="single" w:sz="6" w:space="0" w:color="000000"/>
+            </w:tcBorders>
+            <w:shd w:fill="auto" w:val="clear"/>
+          </w:tcPr>
+          <w:p>
+            <w:pPr>
+              <w:pStyle w:val="Tabletext"/>
+              <w:keepLines/>
+              <w:spacing w:before="0" w:after="120"/>
+              <w:rPr>
+                <w:rFonts w:ascii="Times New Roman" w:hAnsi="Times New Roman"/>
+              </w:rPr>
+            </w:pPr>
+            <w:r>
+              <w:rPr/>
+              <w:t>Grigor Sonia</w:t>
+            </w:r>
+          </w:p>
+        </w:tc>
+      </w:tr>
+      <w:tr>
+        <w:trPr/>
+        <w:tc>
+          <w:tcPr>
+            <w:tcW w:w="2299" w:type="dxa"/>
+            <w:tcBorders>
+              <w:top w:val="single" w:sz="6" w:space="0" w:color="000000"/>
+              <w:left w:val="single" w:sz="6" w:space="0" w:color="000000"/>
+              <w:bottom w:val="single" w:sz="6" w:space="0" w:color="000000"/>
+              <w:right w:val="single" w:sz="6" w:space="0" w:color="000000"/>
+              <w:insideH w:val="single" w:sz="6" w:space="0" w:color="000000"/>
+              <w:insideV w:val="single" w:sz="6" w:space="0" w:color="000000"/>
+            </w:tcBorders>
+            <w:shd w:fill="auto" w:val="clear"/>
+          </w:tcPr>
+          <w:p>
+            <w:pPr>
+              <w:pStyle w:val="Tabletext"/>
+              <w:keepLines/>
+              <w:spacing w:before="0" w:after="120"/>
+              <w:rPr>
+                <w:rFonts w:ascii="Times New Roman" w:hAnsi="Times New Roman"/>
+              </w:rPr>
+            </w:pPr>
+            <w:r>
+              <w:rPr/>
+              <w:t>28/Mai/19</w:t>
+            </w:r>
+          </w:p>
+        </w:tc>
+        <w:tc>
+          <w:tcPr>
+            <w:tcW w:w="1150" w:type="dxa"/>
+            <w:tcBorders>
+              <w:top w:val="single" w:sz="6" w:space="0" w:color="000000"/>
+              <w:left w:val="single" w:sz="6" w:space="0" w:color="000000"/>
+              <w:bottom w:val="single" w:sz="6" w:space="0" w:color="000000"/>
+              <w:right w:val="single" w:sz="6" w:space="0" w:color="000000"/>
+              <w:insideH w:val="single" w:sz="6" w:space="0" w:color="000000"/>
+              <w:insideV w:val="single" w:sz="6" w:space="0" w:color="000000"/>
+            </w:tcBorders>
+            <w:shd w:fill="auto" w:val="clear"/>
+          </w:tcPr>
+          <w:p>
+            <w:pPr>
+              <w:pStyle w:val="Tabletext"/>
+              <w:keepLines/>
+              <w:spacing w:before="0" w:after="120"/>
+              <w:rPr>
+                <w:rFonts w:ascii="Times New Roman" w:hAnsi="Times New Roman"/>
+              </w:rPr>
+            </w:pPr>
+            <w:r>
+              <w:rPr/>
+              <w:t>4.0</w:t>
+            </w:r>
+          </w:p>
+        </w:tc>
+        <w:tc>
+          <w:tcPr>
+            <w:tcW w:w="3750" w:type="dxa"/>
+            <w:tcBorders>
+              <w:top w:val="single" w:sz="6" w:space="0" w:color="000000"/>
+              <w:left w:val="single" w:sz="6" w:space="0" w:color="000000"/>
+              <w:bottom w:val="single" w:sz="6" w:space="0" w:color="000000"/>
+              <w:right w:val="single" w:sz="6" w:space="0" w:color="000000"/>
+              <w:insideH w:val="single" w:sz="6" w:space="0" w:color="000000"/>
+              <w:insideV w:val="single" w:sz="6" w:space="0" w:color="000000"/>
+            </w:tcBorders>
+            <w:shd w:fill="auto" w:val="clear"/>
+          </w:tcPr>
+          <w:p>
+            <w:pPr>
+              <w:pStyle w:val="Contents1"/>
+              <w:keepLines/>
+              <w:tabs>
+                <w:tab w:val="left" w:pos="660" w:leader="none"/>
+                <w:tab w:val="right" w:pos="9360" w:leader="none"/>
+              </w:tabs>
+              <w:spacing w:before="0" w:after="120"/>
+              <w:ind w:left="0" w:right="0" w:hanging="0"/>
+              <w:rPr/>
+            </w:pPr>
+            <w:r>
+              <w:rPr/>
+              <w:t xml:space="preserve">Elaboration – Iteration 2 </w:t>
             </w:r>
           </w:p>
         </w:tc>
@@ -632,117 +756,6 @@
           </w:p>
         </w:tc>
       </w:tr>
-      <w:tr>
-        <w:trPr/>
-        <w:tc>
-          <w:tcPr>
-            <w:tcW w:w="2299" w:type="dxa"/>
-            <w:tcBorders>
-              <w:top w:val="single" w:sz="6" w:space="0" w:color="000000"/>
-              <w:left w:val="single" w:sz="6" w:space="0" w:color="000000"/>
-              <w:bottom w:val="single" w:sz="6" w:space="0" w:color="000000"/>
-              <w:right w:val="single" w:sz="6" w:space="0" w:color="000000"/>
-              <w:insideH w:val="single" w:sz="6" w:space="0" w:color="000000"/>
-              <w:insideV w:val="single" w:sz="6" w:space="0" w:color="000000"/>
-            </w:tcBorders>
-            <w:shd w:fill="auto" w:val="clear"/>
-          </w:tcPr>
-          <w:p>
-            <w:pPr>
-              <w:pStyle w:val="Tabletext"/>
-              <w:keepLines/>
-              <w:spacing w:before="0" w:after="120"/>
-              <w:rPr>
-                <w:rFonts w:ascii="Times New Roman" w:hAnsi="Times New Roman"/>
-              </w:rPr>
-            </w:pPr>
-            <w:r>
-              <w:rPr/>
-            </w:r>
-          </w:p>
-        </w:tc>
-        <w:tc>
-          <w:tcPr>
-            <w:tcW w:w="1150" w:type="dxa"/>
-            <w:tcBorders>
-              <w:top w:val="single" w:sz="6" w:space="0" w:color="000000"/>
-              <w:left w:val="single" w:sz="6" w:space="0" w:color="000000"/>
-              <w:bottom w:val="single" w:sz="6" w:space="0" w:color="000000"/>
-              <w:right w:val="single" w:sz="6" w:space="0" w:color="000000"/>
-              <w:insideH w:val="single" w:sz="6" w:space="0" w:color="000000"/>
-              <w:insideV w:val="single" w:sz="6" w:space="0" w:color="000000"/>
-            </w:tcBorders>
-            <w:shd w:fill="auto" w:val="clear"/>
-          </w:tcPr>
-          <w:p>
-            <w:pPr>
-              <w:pStyle w:val="Tabletext"/>
-              <w:keepLines/>
-              <w:spacing w:before="0" w:after="120"/>
-              <w:rPr>
-                <w:rFonts w:ascii="Times New Roman" w:hAnsi="Times New Roman"/>
-              </w:rPr>
-            </w:pPr>
-            <w:r>
-              <w:rPr/>
-            </w:r>
-          </w:p>
-        </w:tc>
-        <w:tc>
-          <w:tcPr>
-            <w:tcW w:w="3750" w:type="dxa"/>
-            <w:tcBorders>
-              <w:top w:val="single" w:sz="6" w:space="0" w:color="000000"/>
-              <w:left w:val="single" w:sz="6" w:space="0" w:color="000000"/>
-              <w:bottom w:val="single" w:sz="6" w:space="0" w:color="000000"/>
-              <w:right w:val="single" w:sz="6" w:space="0" w:color="000000"/>
-              <w:insideH w:val="single" w:sz="6" w:space="0" w:color="000000"/>
-              <w:insideV w:val="single" w:sz="6" w:space="0" w:color="000000"/>
-            </w:tcBorders>
-            <w:shd w:fill="auto" w:val="clear"/>
-          </w:tcPr>
-          <w:p>
-            <w:pPr>
-              <w:pStyle w:val="Tabletext"/>
-              <w:keepLines/>
-              <w:spacing w:before="0" w:after="120"/>
-              <w:rPr>
-                <w:rFonts w:ascii="Times New Roman" w:hAnsi="Times New Roman"/>
-              </w:rPr>
-            </w:pPr>
-            <w:r>
-              <w:rPr/>
-            </w:r>
-          </w:p>
-        </w:tc>
-        <w:tc>
-          <w:tcPr>
-            <w:tcW w:w="2304" w:type="dxa"/>
-            <w:tcBorders>
-              <w:top w:val="single" w:sz="6" w:space="0" w:color="000000"/>
-              <w:left w:val="single" w:sz="6" w:space="0" w:color="000000"/>
-              <w:bottom w:val="single" w:sz="6" w:space="0" w:color="000000"/>
-              <w:right w:val="single" w:sz="6" w:space="0" w:color="000000"/>
-              <w:insideH w:val="single" w:sz="6" w:space="0" w:color="000000"/>
-              <w:insideV w:val="single" w:sz="6" w:space="0" w:color="000000"/>
-            </w:tcBorders>
-            <w:shd w:fill="auto" w:val="clear"/>
-          </w:tcPr>
-          <w:p>
-            <w:pPr>
-              <w:pStyle w:val="Tabletext"/>
-              <w:keepLines/>
-              <w:spacing w:before="0" w:after="120"/>
-              <w:rPr>
-                <w:rFonts w:ascii="Times New Roman" w:hAnsi="Times New Roman"/>
-              </w:rPr>
-            </w:pPr>
-            <w:r>
-              <w:rPr/>
-            </w:r>
-          </w:p>
-        </w:tc>
-      </w:tr>
     </w:tbl>
     <w:p>
       <w:pPr>
@@ -1399,14 +1412,14 @@
           <w:rFonts w:ascii="Times New Roman" w:hAnsi="Times New Roman"/>
         </w:rPr>
       </w:pPr>
-      <w:bookmarkStart w:id="0" w:name="_Toc285793954"/>
+      <w:bookmarkStart w:id="1" w:name="_Toc285793954"/>
       <w:r>
         <w:rPr>
           <w:rFonts w:ascii="Times New Roman" w:hAnsi="Times New Roman"/>
         </w:rPr>
         <w:t>Project Specification</w:t>
       </w:r>
-      <w:bookmarkEnd w:id="0"/>
+      <w:bookmarkEnd w:id="1"/>
     </w:p>
     <w:p>
       <w:pPr>
@@ -1680,14 +1693,14 @@
           <w:rFonts w:ascii="Times New Roman" w:hAnsi="Times New Roman"/>
         </w:rPr>
       </w:pPr>
-      <w:bookmarkStart w:id="1" w:name="_Toc285793955"/>
+      <w:bookmarkStart w:id="2" w:name="_Toc285793955"/>
       <w:r>
         <w:rPr>
           <w:rFonts w:ascii="Times New Roman" w:hAnsi="Times New Roman"/>
         </w:rPr>
         <w:t>Elaboration – Iteration 1.1</w:t>
       </w:r>
-      <w:bookmarkEnd w:id="1"/>
+      <w:bookmarkEnd w:id="2"/>
     </w:p>
     <w:p>
       <w:pPr>
@@ -1701,14 +1714,14 @@
           <w:rFonts w:ascii="Times New Roman" w:hAnsi="Times New Roman"/>
         </w:rPr>
       </w:pPr>
-      <w:bookmarkStart w:id="2" w:name="_Toc285793956"/>
+      <w:bookmarkStart w:id="3" w:name="_Toc285793956"/>
       <w:r>
         <w:rPr>
           <w:rFonts w:ascii="Times New Roman" w:hAnsi="Times New Roman"/>
         </w:rPr>
         <w:t>Domain Model</w:t>
       </w:r>
-      <w:bookmarkEnd w:id="2"/>
+      <w:bookmarkEnd w:id="3"/>
     </w:p>
     <w:p>
       <w:pPr>
@@ -1862,14 +1875,14 @@
           <w:rFonts w:ascii="Times New Roman" w:hAnsi="Times New Roman"/>
         </w:rPr>
       </w:pPr>
-      <w:bookmarkStart w:id="3" w:name="_Toc285793957"/>
+      <w:bookmarkStart w:id="4" w:name="_Toc285793957"/>
       <w:r>
         <w:rPr>
           <w:rFonts w:ascii="Times New Roman" w:hAnsi="Times New Roman"/>
         </w:rPr>
         <w:t>Architectural Design</w:t>
       </w:r>
-      <w:bookmarkEnd w:id="3"/>
+      <w:bookmarkEnd w:id="4"/>
     </w:p>
     <w:p>
       <w:pPr>
@@ -1882,14 +1895,14 @@
           <w:rFonts w:ascii="Times New Roman" w:hAnsi="Times New Roman"/>
         </w:rPr>
       </w:pPr>
-      <w:bookmarkStart w:id="4" w:name="_Toc285793958"/>
+      <w:bookmarkStart w:id="5" w:name="_Toc285793958"/>
       <w:r>
         <w:rPr>
           <w:rFonts w:ascii="Times New Roman" w:hAnsi="Times New Roman"/>
         </w:rPr>
         <w:t>Conceptual Architecture</w:t>
       </w:r>
-      <w:bookmarkEnd w:id="4"/>
+      <w:bookmarkEnd w:id="5"/>
     </w:p>
     <w:p>
       <w:pPr>
@@ -2711,14 +2724,14 @@
           <w:rFonts w:ascii="Times New Roman" w:hAnsi="Times New Roman"/>
         </w:rPr>
       </w:pPr>
-      <w:bookmarkStart w:id="5" w:name="_Toc285793959"/>
+      <w:bookmarkStart w:id="6" w:name="_Toc285793959"/>
       <w:r>
         <w:rPr>
           <w:rFonts w:ascii="Times New Roman" w:hAnsi="Times New Roman"/>
         </w:rPr>
         <w:t>Package Design</w:t>
       </w:r>
-      <w:bookmarkEnd w:id="5"/>
+      <w:bookmarkEnd w:id="6"/>
     </w:p>
     <w:p>
       <w:pPr>
@@ -3052,14 +3065,14 @@
           <w:rFonts w:ascii="Times New Roman" w:hAnsi="Times New Roman"/>
         </w:rPr>
       </w:pPr>
-      <w:bookmarkStart w:id="6" w:name="_Toc285793960"/>
+      <w:bookmarkStart w:id="7" w:name="_Toc285793960"/>
       <w:r>
         <w:rPr>
           <w:rFonts w:ascii="Times New Roman" w:hAnsi="Times New Roman"/>
         </w:rPr>
         <w:t>Component and Deployment Diagrams</w:t>
       </w:r>
-      <w:bookmarkEnd w:id="6"/>
+      <w:bookmarkEnd w:id="7"/>
     </w:p>
     <w:p>
       <w:pPr>
@@ -3439,14 +3452,14 @@
           <w:rFonts w:ascii="Times New Roman" w:hAnsi="Times New Roman"/>
         </w:rPr>
       </w:pPr>
-      <w:bookmarkStart w:id="7" w:name="_Toc285793961"/>
+      <w:bookmarkStart w:id="8" w:name="_Toc285793961"/>
       <w:r>
         <w:rPr>
           <w:rFonts w:ascii="Times New Roman" w:hAnsi="Times New Roman"/>
         </w:rPr>
         <w:t>Elaboration – Iteration 1.2</w:t>
       </w:r>
-      <w:bookmarkEnd w:id="7"/>
+      <w:bookmarkEnd w:id="8"/>
     </w:p>
     <w:p>
       <w:pPr>
@@ -3460,14 +3473,14 @@
           <w:rFonts w:ascii="Times New Roman" w:hAnsi="Times New Roman"/>
         </w:rPr>
       </w:pPr>
-      <w:bookmarkStart w:id="8" w:name="_Toc285793962"/>
+      <w:bookmarkStart w:id="9" w:name="_Toc285793962"/>
       <w:r>
         <w:rPr>
           <w:rFonts w:ascii="Times New Roman" w:hAnsi="Times New Roman"/>
         </w:rPr>
         <w:t>Design Model</w:t>
       </w:r>
-      <w:bookmarkEnd w:id="8"/>
+      <w:bookmarkEnd w:id="9"/>
     </w:p>
     <w:p>
       <w:pPr>
@@ -3481,14 +3494,14 @@
           <w:rFonts w:ascii="Times New Roman" w:hAnsi="Times New Roman"/>
         </w:rPr>
       </w:pPr>
-      <w:bookmarkStart w:id="9" w:name="_Toc285793963"/>
+      <w:bookmarkStart w:id="10" w:name="_Toc285793963"/>
       <w:r>
         <w:rPr>
           <w:rFonts w:ascii="Times New Roman" w:hAnsi="Times New Roman"/>
         </w:rPr>
         <w:t>Dynamic Behavior</w:t>
       </w:r>
-      <w:bookmarkEnd w:id="9"/>
+      <w:bookmarkEnd w:id="10"/>
     </w:p>
     <w:p>
       <w:pPr>
@@ -3639,17 +3652,7 @@
           <w:sz w:val="24"/>
           <w:szCs w:val="24"/>
         </w:rPr>
-        <w:t xml:space="preserve">For creating the interaction diagrams it was chosen two relevant scenarios. First scenario is </w:t>
-      </w:r>
-      <w:r>
-        <w:rPr>
-          <w:i w:val="false"/>
-          <w:iCs w:val="false"/>
-          <w:color w:val="auto"/>
-          <w:sz w:val="24"/>
-          <w:szCs w:val="24"/>
-        </w:rPr>
-        <w:t>u</w:t>
+        <w:t>For creating the interaction diagrams it was chosen two relevant scenarios. First scenario is u</w:t>
       </w:r>
       <w:r>
         <w:rPr>
@@ -3715,7 +3718,7 @@
         </w:rPr>
         <w:t xml:space="preserve">1.1.1 Scenario 1 – </w:t>
       </w:r>
-      <w:bookmarkStart w:id="10" w:name="__DdeLink__511_3967662861"/>
+      <w:bookmarkStart w:id="11" w:name="__DdeLink__511_3967662861"/>
       <w:r>
         <w:rPr>
           <w:b w:val="false"/>
@@ -3728,7 +3731,7 @@
         </w:rPr>
         <w:t>Update user information</w:t>
       </w:r>
-      <w:bookmarkEnd w:id="10"/>
+      <w:bookmarkEnd w:id="11"/>
     </w:p>
     <w:p>
       <w:pPr>
@@ -4301,7 +4304,7 @@
           <w:ilvl w:val="0"/>
           <w:numId w:val="0"/>
         </w:numPr>
-        <w:overflowPunct w:val="false"/>
+        <w:overflowPunct w:val="true"/>
         <w:spacing w:lineRule="atLeast" w:line="240"/>
         <w:ind w:left="709" w:right="0" w:hanging="709"/>
         <w:jc w:val="left"/>
@@ -4324,7 +4327,7 @@
           <w:ilvl w:val="0"/>
           <w:numId w:val="0"/>
         </w:numPr>
-        <w:overflowPunct w:val="false"/>
+        <w:overflowPunct w:val="true"/>
         <w:spacing w:lineRule="atLeast" w:line="240"/>
         <w:ind w:left="709" w:right="0" w:hanging="709"/>
         <w:jc w:val="left"/>
@@ -4350,7 +4353,7 @@
           <w:ilvl w:val="0"/>
           <w:numId w:val="0"/>
         </w:numPr>
-        <w:overflowPunct w:val="false"/>
+        <w:overflowPunct w:val="true"/>
         <w:spacing w:lineRule="atLeast" w:line="240"/>
         <w:ind w:left="709" w:right="0" w:hanging="709"/>
         <w:jc w:val="left"/>
@@ -4373,14 +4376,14 @@
         <w:ind w:left="709" w:right="0" w:hanging="709"/>
         <w:rPr/>
       </w:pPr>
-      <w:bookmarkStart w:id="11" w:name="_Toc285793964"/>
+      <w:bookmarkStart w:id="12" w:name="_Toc285793964"/>
       <w:r>
         <w:rPr>
           <w:rFonts w:ascii="Times New Roman" w:hAnsi="Times New Roman"/>
         </w:rPr>
         <w:t>Class Design</w:t>
       </w:r>
-      <w:bookmarkEnd w:id="11"/>
+      <w:bookmarkEnd w:id="12"/>
     </w:p>
     <w:p>
       <w:pPr>
@@ -4569,14 +4572,14 @@
         <w:ind w:left="709" w:right="0" w:hanging="709"/>
         <w:rPr/>
       </w:pPr>
-      <w:bookmarkStart w:id="12" w:name="_Toc285793965"/>
+      <w:bookmarkStart w:id="13" w:name="_Toc285793965"/>
       <w:r>
         <w:rPr>
           <w:rFonts w:ascii="Times New Roman" w:hAnsi="Times New Roman"/>
         </w:rPr>
         <w:t>Data Model</w:t>
       </w:r>
-      <w:bookmarkEnd w:id="12"/>
+      <w:bookmarkEnd w:id="13"/>
     </w:p>
     <w:p>
       <w:pPr>
@@ -4725,14 +4728,14 @@
         <w:ind w:left="709" w:right="0" w:hanging="709"/>
         <w:rPr/>
       </w:pPr>
-      <w:bookmarkStart w:id="13" w:name="_Toc285793966"/>
+      <w:bookmarkStart w:id="14" w:name="_Toc285793966"/>
       <w:r>
         <w:rPr>
           <w:rFonts w:ascii="Times New Roman" w:hAnsi="Times New Roman"/>
         </w:rPr>
         <w:t>Unit Testing</w:t>
       </w:r>
-      <w:bookmarkEnd w:id="13"/>
+      <w:bookmarkEnd w:id="14"/>
     </w:p>
     <w:p>
       <w:pPr>
@@ -4755,13 +4758,23 @@
       <w:pPr>
         <w:pStyle w:val="Normal"/>
         <w:ind w:left="0" w:right="0" w:firstLine="720"/>
+        <w:rPr/>
+      </w:pPr>
+      <w:r>
+        <w:rPr/>
+        <w:t xml:space="preserve">The associated test case scenario are express in the following: </w:t>
+      </w:r>
+    </w:p>
+    <w:p>
+      <w:pPr>
+        <w:pStyle w:val="Normal"/>
+        <w:ind w:left="0" w:right="0" w:firstLine="720"/>
         <w:rPr>
           <w:rFonts w:ascii="Times New Roman" w:hAnsi="Times New Roman"/>
         </w:rPr>
       </w:pPr>
       <w:r>
         <w:rPr/>
-        <w:t xml:space="preserve">The associated test case scenario are express in the following: </w:t>
       </w:r>
     </w:p>
     <w:p>
@@ -4941,57 +4954,11 @@
           <w:ilvl w:val="0"/>
           <w:numId w:val="9"/>
         </w:numPr>
-        <w:rPr>
-          <w:rFonts w:ascii="Times New Roman" w:hAnsi="Times New Roman"/>
-        </w:rPr>
+        <w:rPr/>
       </w:pPr>
       <w:r>
         <w:rPr/>
         <w:t>add movie</w:t>
-      </w:r>
-    </w:p>
-    <w:p>
-      <w:pPr>
-        <w:pStyle w:val="Normal"/>
-        <w:rPr>
-          <w:rFonts w:ascii="Times New Roman" w:hAnsi="Times New Roman"/>
-        </w:rPr>
-      </w:pPr>
-      <w:r>
-        <w:rPr/>
-      </w:r>
-    </w:p>
-    <w:p>
-      <w:pPr>
-        <w:pStyle w:val="Normal"/>
-        <w:numPr>
-          <w:ilvl w:val="0"/>
-          <w:numId w:val="0"/>
-        </w:numPr>
-        <w:ind w:left="720" w:hanging="0"/>
-        <w:rPr>
-          <w:rFonts w:ascii="Times New Roman" w:hAnsi="Times New Roman"/>
-        </w:rPr>
-      </w:pPr>
-      <w:r>
-        <w:rPr/>
-        <w:t>3.4. On login side:</w:t>
-      </w:r>
-    </w:p>
-    <w:p>
-      <w:pPr>
-        <w:pStyle w:val="Normal"/>
-        <w:numPr>
-          <w:ilvl w:val="0"/>
-          <w:numId w:val="9"/>
-        </w:numPr>
-        <w:rPr>
-          <w:rFonts w:ascii="Times New Roman" w:hAnsi="Times New Roman"/>
-        </w:rPr>
-      </w:pPr>
-      <w:r>
-        <w:rPr/>
-        <w:t>login</w:t>
       </w:r>
     </w:p>
     <w:p>
@@ -5022,14 +4989,14 @@
           <w:rFonts w:ascii="Times New Roman" w:hAnsi="Times New Roman"/>
         </w:rPr>
       </w:pPr>
-      <w:bookmarkStart w:id="14" w:name="_Toc285793967"/>
+      <w:bookmarkStart w:id="15" w:name="_Toc285793967"/>
       <w:r>
         <w:rPr>
           <w:rFonts w:ascii="Times New Roman" w:hAnsi="Times New Roman"/>
         </w:rPr>
         <w:t>Elaboration – Iteration 2</w:t>
       </w:r>
-      <w:bookmarkEnd w:id="14"/>
+      <w:bookmarkEnd w:id="15"/>
     </w:p>
     <w:p>
       <w:pPr>
@@ -5039,35 +5006,309 @@
           <w:numId w:val="5"/>
         </w:numPr>
         <w:ind w:left="709" w:right="0" w:hanging="709"/>
+        <w:rPr/>
+      </w:pPr>
+      <w:bookmarkStart w:id="16" w:name="_Toc285793968"/>
+      <w:r>
         <w:rPr>
           <w:rFonts w:ascii="Times New Roman" w:hAnsi="Times New Roman"/>
         </w:rPr>
-      </w:pPr>
-      <w:bookmarkStart w:id="15" w:name="_Toc285793968"/>
-      <w:r>
-        <w:rPr>
-          <w:rFonts w:ascii="Times New Roman" w:hAnsi="Times New Roman"/>
-        </w:rPr>
         <w:t>Architectural Design Refinement</w:t>
       </w:r>
-      <w:bookmarkEnd w:id="15"/>
-    </w:p>
-    <w:p>
-      <w:pPr>
-        <w:pStyle w:val="Normal"/>
-        <w:ind w:left="720" w:right="0" w:hanging="0"/>
-        <w:rPr>
-          <w:i/>
+      <w:bookmarkEnd w:id="16"/>
+      <w:r>
+        <w:rPr>
           <w:i/>
           <w:color w:val="943634"/>
         </w:rPr>
-      </w:pPr>
-      <w:r>
-        <w:rPr>
-          <w:i/>
-          <w:color w:val="943634"/>
-        </w:rPr>
-        <w:t>[Refine the architectural design: conceptual architecture, package design (consider package design principles), component and deployment diagrams. Motivate the changes that have been made.]</w:t>
+        <w:t xml:space="preserve"> </w:t>
+      </w:r>
+    </w:p>
+    <w:p>
+      <w:pPr>
+        <w:pStyle w:val="Normal"/>
+        <w:ind w:left="720" w:hanging="0"/>
+        <w:rPr>
+          <w:i w:val="false"/>
+          <w:i w:val="false"/>
+          <w:iCs w:val="false"/>
+          <w:sz w:val="24"/>
+          <w:szCs w:val="24"/>
+        </w:rPr>
+      </w:pPr>
+      <w:r>
+        <w:rPr>
+          <w:i w:val="false"/>
+          <w:iCs w:val="false"/>
+          <w:color w:val="000000" w:themeColor="text1"/>
+          <w:sz w:val="24"/>
+          <w:szCs w:val="24"/>
+        </w:rPr>
+        <w:t>Below</w:t>
+      </w:r>
+      <w:r>
+        <w:rPr>
+          <w:i w:val="false"/>
+          <w:iCs w:val="false"/>
+          <w:color w:val="000000" w:themeColor="text1"/>
+          <w:sz w:val="24"/>
+          <w:szCs w:val="24"/>
+        </w:rPr>
+        <w:t xml:space="preserve"> </w:t>
+      </w:r>
+      <w:r>
+        <w:rPr>
+          <w:i w:val="false"/>
+          <w:iCs w:val="false"/>
+          <w:color w:val="000000" w:themeColor="text1"/>
+          <w:sz w:val="24"/>
+          <w:szCs w:val="24"/>
+        </w:rPr>
+        <w:t>I</w:t>
+      </w:r>
+      <w:r>
+        <w:rPr>
+          <w:i w:val="false"/>
+          <w:iCs w:val="false"/>
+          <w:color w:val="000000" w:themeColor="text1"/>
+          <w:sz w:val="24"/>
+          <w:szCs w:val="24"/>
+        </w:rPr>
+        <w:t xml:space="preserve"> have the refined package design diagram, </w:t>
+      </w:r>
+      <w:r>
+        <w:rPr>
+          <w:i w:val="false"/>
+          <w:iCs w:val="false"/>
+          <w:color w:val="000000" w:themeColor="text1"/>
+          <w:sz w:val="24"/>
+          <w:szCs w:val="24"/>
+        </w:rPr>
+        <w:t xml:space="preserve">it suffers some modifications regarding to structure and adding some others packages like Interfaces for Repositories and Business Logic. </w:t>
+      </w:r>
+    </w:p>
+    <w:p>
+      <w:pPr>
+        <w:pStyle w:val="Normal"/>
+        <w:ind w:left="720" w:hanging="0"/>
+        <w:rPr>
+          <w:color w:val="000000" w:themeColor="text1"/>
+        </w:rPr>
+      </w:pPr>
+      <w:r>
+        <w:rPr>
+          <w:i w:val="false"/>
+          <w:iCs w:val="false"/>
+          <w:sz w:val="24"/>
+          <w:szCs w:val="24"/>
+        </w:rPr>
+        <w:drawing>
+          <wp:anchor behindDoc="0" distT="0" distB="0" distL="0" distR="0" simplePos="0" locked="0" layoutInCell="1" allowOverlap="1" relativeHeight="15">
+            <wp:simplePos x="0" y="0"/>
+            <wp:positionH relativeFrom="column">
+              <wp:posOffset>810260</wp:posOffset>
+            </wp:positionH>
+            <wp:positionV relativeFrom="paragraph">
+              <wp:posOffset>69850</wp:posOffset>
+            </wp:positionV>
+            <wp:extent cx="4810125" cy="3310890"/>
+            <wp:effectExtent l="0" t="0" r="0" b="0"/>
+            <wp:wrapTopAndBottom/>
+            <wp:docPr id="12" name="Image14" descr=""/>
+            <wp:cNvGraphicFramePr>
+              <a:graphicFrameLocks xmlns:a="http://schemas.openxmlformats.org/drawingml/2006/main" noChangeAspect="1"/>
+            </wp:cNvGraphicFramePr>
+            <a:graphic xmlns:a="http://schemas.openxmlformats.org/drawingml/2006/main">
+              <a:graphicData uri="http://schemas.openxmlformats.org/drawingml/2006/picture">
+                <pic:pic xmlns:pic="http://schemas.openxmlformats.org/drawingml/2006/picture">
+                  <pic:nvPicPr>
+                    <pic:cNvPr id="12" name="Image14" descr=""/>
+                    <pic:cNvPicPr>
+                      <a:picLocks noChangeAspect="1" noChangeArrowheads="1"/>
+                    </pic:cNvPicPr>
+                  </pic:nvPicPr>
+                  <pic:blipFill>
+                    <a:blip r:embed="rId13"/>
+                    <a:stretch>
+                      <a:fillRect/>
+                    </a:stretch>
+                  </pic:blipFill>
+                  <pic:spPr bwMode="auto">
+                    <a:xfrm>
+                      <a:off x="0" y="0"/>
+                      <a:ext cx="4810125" cy="3310890"/>
+                    </a:xfrm>
+                    <a:prstGeom prst="rect">
+                      <a:avLst/>
+                    </a:prstGeom>
+                  </pic:spPr>
+                </pic:pic>
+              </a:graphicData>
+            </a:graphic>
+          </wp:anchor>
+        </w:drawing>
+      </w:r>
+    </w:p>
+    <w:p>
+      <w:pPr>
+        <w:pStyle w:val="Normal"/>
+        <w:widowControl w:val="false"/>
+        <w:overflowPunct w:val="true"/>
+        <w:bidi w:val="0"/>
+        <w:spacing w:lineRule="atLeast" w:line="240" w:before="0" w:after="0"/>
+        <w:ind w:left="720" w:right="0" w:hanging="0"/>
+        <w:jc w:val="left"/>
+        <w:rPr>
+          <w:color w:val="000000" w:themeColor="text1"/>
+        </w:rPr>
+      </w:pPr>
+      <w:r>
+        <w:rPr>
+          <w:i w:val="false"/>
+          <w:iCs w:val="false"/>
+          <w:sz w:val="24"/>
+          <w:szCs w:val="24"/>
+        </w:rPr>
+        <w:drawing>
+          <wp:anchor behindDoc="0" distT="0" distB="0" distL="0" distR="0" simplePos="0" locked="0" layoutInCell="1" allowOverlap="1" relativeHeight="14">
+            <wp:simplePos x="0" y="0"/>
+            <wp:positionH relativeFrom="column">
+              <wp:posOffset>1010920</wp:posOffset>
+            </wp:positionH>
+            <wp:positionV relativeFrom="paragraph">
+              <wp:posOffset>505460</wp:posOffset>
+            </wp:positionV>
+            <wp:extent cx="1877060" cy="4319270"/>
+            <wp:effectExtent l="0" t="0" r="0" b="0"/>
+            <wp:wrapTopAndBottom/>
+            <wp:docPr id="13" name="Image13" descr=""/>
+            <wp:cNvGraphicFramePr>
+              <a:graphicFrameLocks xmlns:a="http://schemas.openxmlformats.org/drawingml/2006/main" noChangeAspect="1"/>
+            </wp:cNvGraphicFramePr>
+            <a:graphic xmlns:a="http://schemas.openxmlformats.org/drawingml/2006/main">
+              <a:graphicData uri="http://schemas.openxmlformats.org/drawingml/2006/picture">
+                <pic:pic xmlns:pic="http://schemas.openxmlformats.org/drawingml/2006/picture">
+                  <pic:nvPicPr>
+                    <pic:cNvPr id="13" name="Image13" descr=""/>
+                    <pic:cNvPicPr>
+                      <a:picLocks noChangeAspect="1" noChangeArrowheads="1"/>
+                    </pic:cNvPicPr>
+                  </pic:nvPicPr>
+                  <pic:blipFill>
+                    <a:blip r:embed="rId14"/>
+                    <a:stretch>
+                      <a:fillRect/>
+                    </a:stretch>
+                  </pic:blipFill>
+                  <pic:spPr bwMode="auto">
+                    <a:xfrm>
+                      <a:off x="0" y="0"/>
+                      <a:ext cx="1877060" cy="4319270"/>
+                    </a:xfrm>
+                    <a:prstGeom prst="rect">
+                      <a:avLst/>
+                    </a:prstGeom>
+                  </pic:spPr>
+                </pic:pic>
+              </a:graphicData>
+            </a:graphic>
+          </wp:anchor>
+        </w:drawing>
+        <w:drawing>
+          <wp:anchor behindDoc="0" distT="0" distB="0" distL="0" distR="0" simplePos="0" locked="0" layoutInCell="1" allowOverlap="1" relativeHeight="16">
+            <wp:simplePos x="0" y="0"/>
+            <wp:positionH relativeFrom="column">
+              <wp:posOffset>3800475</wp:posOffset>
+            </wp:positionH>
+            <wp:positionV relativeFrom="paragraph">
+              <wp:posOffset>44450</wp:posOffset>
+            </wp:positionV>
+            <wp:extent cx="1413510" cy="5036185"/>
+            <wp:effectExtent l="0" t="0" r="0" b="0"/>
+            <wp:wrapTopAndBottom/>
+            <wp:docPr id="14" name="Image15" descr=""/>
+            <wp:cNvGraphicFramePr>
+              <a:graphicFrameLocks xmlns:a="http://schemas.openxmlformats.org/drawingml/2006/main" noChangeAspect="1"/>
+            </wp:cNvGraphicFramePr>
+            <a:graphic xmlns:a="http://schemas.openxmlformats.org/drawingml/2006/main">
+              <a:graphicData uri="http://schemas.openxmlformats.org/drawingml/2006/picture">
+                <pic:pic xmlns:pic="http://schemas.openxmlformats.org/drawingml/2006/picture">
+                  <pic:nvPicPr>
+                    <pic:cNvPr id="14" name="Image15" descr=""/>
+                    <pic:cNvPicPr>
+                      <a:picLocks noChangeAspect="1" noChangeArrowheads="1"/>
+                    </pic:cNvPicPr>
+                  </pic:nvPicPr>
+                  <pic:blipFill>
+                    <a:blip r:embed="rId15"/>
+                    <a:stretch>
+                      <a:fillRect/>
+                    </a:stretch>
+                  </pic:blipFill>
+                  <pic:spPr bwMode="auto">
+                    <a:xfrm>
+                      <a:off x="0" y="0"/>
+                      <a:ext cx="1413510" cy="5036185"/>
+                    </a:xfrm>
+                    <a:prstGeom prst="rect">
+                      <a:avLst/>
+                    </a:prstGeom>
+                  </pic:spPr>
+                </pic:pic>
+              </a:graphicData>
+            </a:graphic>
+          </wp:anchor>
+        </w:drawing>
+      </w:r>
+    </w:p>
+    <w:p>
+      <w:pPr>
+        <w:pStyle w:val="Normal"/>
+        <w:widowControl w:val="false"/>
+        <w:overflowPunct w:val="true"/>
+        <w:bidi w:val="0"/>
+        <w:spacing w:lineRule="atLeast" w:line="240" w:before="0" w:after="0"/>
+        <w:ind w:left="720" w:right="0" w:hanging="0"/>
+        <w:jc w:val="left"/>
+        <w:rPr>
+          <w:color w:val="000000" w:themeColor="text1"/>
+        </w:rPr>
+      </w:pPr>
+      <w:r>
+        <w:rPr>
+          <w:i w:val="false"/>
+          <w:iCs w:val="false"/>
+          <w:sz w:val="24"/>
+          <w:szCs w:val="24"/>
+        </w:rPr>
+      </w:r>
+    </w:p>
+    <w:p>
+      <w:pPr>
+        <w:pStyle w:val="Normal"/>
+        <w:widowControl w:val="false"/>
+        <w:overflowPunct w:val="true"/>
+        <w:bidi w:val="0"/>
+        <w:spacing w:lineRule="atLeast" w:line="240" w:before="0" w:after="0"/>
+        <w:ind w:left="720" w:right="0" w:hanging="0"/>
+        <w:jc w:val="left"/>
+        <w:rPr>
+          <w:i w:val="false"/>
+          <w:i w:val="false"/>
+          <w:iCs w:val="false"/>
+          <w:sz w:val="24"/>
+          <w:szCs w:val="24"/>
+        </w:rPr>
+      </w:pPr>
+      <w:r>
+        <w:rPr>
+          <w:i w:val="false"/>
+          <w:iCs w:val="false"/>
+          <w:color w:val="000000" w:themeColor="text1"/>
+          <w:sz w:val="24"/>
+          <w:szCs w:val="24"/>
+        </w:rPr>
+        <w:t>The component and deployment diagrams have not suffered any modifications because we didn’t add new components, which means that the analysis was properly done before actually starting to write code for the product.</w:t>
       </w:r>
     </w:p>
     <w:p>
@@ -5082,47 +5323,116 @@
           <w:rFonts w:ascii="Times New Roman" w:hAnsi="Times New Roman"/>
         </w:rPr>
       </w:pPr>
-      <w:bookmarkStart w:id="16" w:name="_Toc285793969"/>
+      <w:bookmarkStart w:id="17" w:name="_Toc285793969"/>
       <w:r>
         <w:rPr>
           <w:rFonts w:ascii="Times New Roman" w:hAnsi="Times New Roman"/>
         </w:rPr>
         <w:t>Design Model Refinement</w:t>
       </w:r>
-      <w:bookmarkEnd w:id="16"/>
-    </w:p>
-    <w:p>
-      <w:pPr>
-        <w:pStyle w:val="Heading2"/>
-        <w:numPr>
-          <w:ilvl w:val="0"/>
-          <w:numId w:val="0"/>
-        </w:numPr>
-        <w:ind w:left="720" w:right="0" w:hanging="720"/>
-        <w:rPr>
-          <w:rFonts w:ascii="Times New Roman" w:hAnsi="Times New Roman"/>
-          <w:b w:val="false"/>
-          <w:b w:val="false"/>
-          <w:i/>
-          <w:i/>
-          <w:color w:val="943634"/>
-        </w:rPr>
-      </w:pPr>
-      <w:bookmarkStart w:id="17" w:name="_Toc285793970"/>
-      <w:bookmarkStart w:id="18" w:name="_Toc285725326"/>
-      <w:bookmarkStart w:id="19" w:name="_Toc285725569"/>
-      <w:r>
-        <w:rPr>
-          <w:rFonts w:ascii="Times New Roman" w:hAnsi="Times New Roman"/>
-          <w:b w:val="false"/>
-          <w:i/>
-          <w:color w:val="943634"/>
-        </w:rPr>
-        <w:t>[Refine the UML class diagram by applying class design principles and GRASP; motivate your choices. Deliver the updated class diagrams.]</w:t>
-      </w:r>
       <w:bookmarkEnd w:id="17"/>
+    </w:p>
+    <w:p>
+      <w:pPr>
+        <w:pStyle w:val="ListParagraph"/>
+        <w:rPr/>
+      </w:pPr>
+      <w:bookmarkStart w:id="18" w:name="_Toc285725569"/>
+      <w:bookmarkStart w:id="19" w:name="_Toc285725326"/>
+      <w:bookmarkStart w:id="20" w:name="_Toc285793970"/>
       <w:bookmarkEnd w:id="18"/>
       <w:bookmarkEnd w:id="19"/>
+      <w:bookmarkEnd w:id="20"/>
+      <w:r>
+        <w:rPr>
+          <w:i w:val="false"/>
+          <w:iCs w:val="false"/>
+          <w:color w:val="auto"/>
+          <w:sz w:val="24"/>
+          <w:szCs w:val="24"/>
+        </w:rPr>
+        <w:t xml:space="preserve">An important modification was made by changing the relations between classes on the view side, but also on the logic/business side of the application. The new diagram </w:t>
+      </w:r>
+      <w:r>
+        <w:rPr>
+          <w:i w:val="false"/>
+          <w:iCs w:val="false"/>
+          <w:color w:val="auto"/>
+          <w:sz w:val="24"/>
+          <w:szCs w:val="24"/>
+        </w:rPr>
+        <w:t xml:space="preserve">is presented in the following figure. </w:t>
+      </w:r>
+    </w:p>
+    <w:p>
+      <w:pPr>
+        <w:pStyle w:val="ListParagraph"/>
+        <w:rPr>
+          <w:rFonts w:ascii="Times New Roman" w:hAnsi="Times New Roman"/>
+          <w:i w:val="false"/>
+          <w:i w:val="false"/>
+          <w:iCs w:val="false"/>
+          <w:color w:val="auto"/>
+          <w:sz w:val="24"/>
+          <w:szCs w:val="24"/>
+        </w:rPr>
+      </w:pPr>
+      <w:r>
+        <w:rPr>
+          <w:i w:val="false"/>
+          <w:iCs w:val="false"/>
+          <w:color w:val="auto"/>
+          <w:sz w:val="24"/>
+          <w:szCs w:val="24"/>
+        </w:rPr>
+      </w:r>
+    </w:p>
+    <w:p>
+      <w:pPr>
+        <w:pStyle w:val="ListParagraph"/>
+        <w:rPr>
+          <w:rFonts w:ascii="Times New Roman" w:hAnsi="Times New Roman"/>
+          <w:i w:val="false"/>
+          <w:i w:val="false"/>
+          <w:iCs w:val="false"/>
+          <w:color w:val="auto"/>
+          <w:sz w:val="24"/>
+          <w:szCs w:val="24"/>
+        </w:rPr>
+      </w:pPr>
+      <w:r>
+        <w:rPr>
+          <w:i w:val="false"/>
+          <w:iCs w:val="false"/>
+          <w:color w:val="auto"/>
+          <w:sz w:val="24"/>
+          <w:szCs w:val="24"/>
+        </w:rPr>
+        <w:t xml:space="preserve">I decided to change the configuration in order to respect the SOLID and OOP principles. </w:t>
+      </w:r>
+    </w:p>
+    <w:p>
+      <w:pPr>
+        <w:pStyle w:val="ListParagraph"/>
+        <w:rPr>
+          <w:rFonts w:ascii="Times New Roman" w:hAnsi="Times New Roman"/>
+          <w:i w:val="false"/>
+          <w:i w:val="false"/>
+          <w:iCs w:val="false"/>
+          <w:color w:val="auto"/>
+          <w:sz w:val="24"/>
+          <w:szCs w:val="24"/>
+        </w:rPr>
+      </w:pPr>
+      <w:r>
+        <w:rPr>
+          <w:i w:val="false"/>
+          <w:iCs w:val="false"/>
+          <w:color w:val="auto"/>
+          <w:sz w:val="24"/>
+          <w:szCs w:val="24"/>
+        </w:rPr>
+      </w:r>
     </w:p>
     <w:p>
       <w:pPr>
@@ -5139,6 +5449,51 @@
           <w:i/>
           <w:color w:val="943634"/>
         </w:rPr>
+        <w:drawing>
+          <wp:anchor behindDoc="0" distT="0" distB="0" distL="0" distR="0" simplePos="0" locked="0" layoutInCell="1" allowOverlap="1" relativeHeight="13">
+            <wp:simplePos x="0" y="0"/>
+            <wp:positionH relativeFrom="column">
+              <wp:posOffset>358140</wp:posOffset>
+            </wp:positionH>
+            <wp:positionV relativeFrom="paragraph">
+              <wp:posOffset>83820</wp:posOffset>
+            </wp:positionV>
+            <wp:extent cx="5486400" cy="4614545"/>
+            <wp:effectExtent l="0" t="0" r="0" b="0"/>
+            <wp:wrapTopAndBottom/>
+            <wp:docPr id="15" name="Image12" descr=""/>
+            <wp:cNvGraphicFramePr>
+              <a:graphicFrameLocks xmlns:a="http://schemas.openxmlformats.org/drawingml/2006/main" noChangeAspect="1"/>
+            </wp:cNvGraphicFramePr>
+            <a:graphic xmlns:a="http://schemas.openxmlformats.org/drawingml/2006/main">
+              <a:graphicData uri="http://schemas.openxmlformats.org/drawingml/2006/picture">
+                <pic:pic xmlns:pic="http://schemas.openxmlformats.org/drawingml/2006/picture">
+                  <pic:nvPicPr>
+                    <pic:cNvPr id="15" name="Image12" descr=""/>
+                    <pic:cNvPicPr>
+                      <a:picLocks noChangeAspect="1" noChangeArrowheads="1"/>
+                    </pic:cNvPicPr>
+                  </pic:nvPicPr>
+                  <pic:blipFill>
+                    <a:blip r:embed="rId16"/>
+                    <a:stretch>
+                      <a:fillRect/>
+                    </a:stretch>
+                  </pic:blipFill>
+                  <pic:spPr bwMode="auto">
+                    <a:xfrm>
+                      <a:off x="0" y="0"/>
+                      <a:ext cx="5486400" cy="4614545"/>
+                    </a:xfrm>
+                    <a:prstGeom prst="rect">
+                      <a:avLst/>
+                    </a:prstGeom>
+                  </pic:spPr>
+                </pic:pic>
+              </a:graphicData>
+            </a:graphic>
+          </wp:anchor>
+        </w:drawing>
       </w:r>
     </w:p>
     <w:p>
@@ -5153,14 +5508,14 @@
           <w:rFonts w:ascii="Times New Roman" w:hAnsi="Times New Roman"/>
         </w:rPr>
       </w:pPr>
-      <w:bookmarkStart w:id="20" w:name="_Toc285793971"/>
+      <w:bookmarkStart w:id="21" w:name="_Toc285793971"/>
       <w:r>
         <w:rPr>
           <w:rFonts w:ascii="Times New Roman" w:hAnsi="Times New Roman"/>
         </w:rPr>
         <w:t>Construction and Transition</w:t>
       </w:r>
-      <w:bookmarkEnd w:id="20"/>
+      <w:bookmarkEnd w:id="21"/>
     </w:p>
     <w:p>
       <w:pPr>
@@ -5189,31 +5544,102 @@
           <w:rFonts w:ascii="Times New Roman" w:hAnsi="Times New Roman"/>
         </w:rPr>
       </w:pPr>
-      <w:bookmarkStart w:id="21" w:name="_Toc285793972"/>
+      <w:bookmarkStart w:id="22" w:name="_Toc285793972"/>
       <w:r>
         <w:rPr>
           <w:rFonts w:ascii="Times New Roman" w:hAnsi="Times New Roman"/>
         </w:rPr>
         <w:t>System Testing</w:t>
       </w:r>
-      <w:bookmarkEnd w:id="21"/>
-    </w:p>
-    <w:p>
-      <w:pPr>
-        <w:pStyle w:val="Normal"/>
-        <w:ind w:left="0" w:right="0" w:firstLine="720"/>
-        <w:rPr>
-          <w:i/>
-          <w:i/>
-          <w:color w:val="943634"/>
-        </w:rPr>
-      </w:pPr>
-      <w:r>
-        <w:rPr>
-          <w:i/>
-          <w:color w:val="943634"/>
-        </w:rPr>
-        <w:t>[Describe how you applied integration testing and present the associated test case scenarios.]</w:t>
+      <w:bookmarkEnd w:id="22"/>
+    </w:p>
+    <w:p>
+      <w:pPr>
+        <w:pStyle w:val="Normal"/>
+        <w:widowControl w:val="false"/>
+        <w:overflowPunct w:val="true"/>
+        <w:bidi w:val="0"/>
+        <w:spacing w:lineRule="atLeast" w:line="240" w:before="0" w:after="0"/>
+        <w:ind w:left="720" w:right="0" w:hanging="0"/>
+        <w:jc w:val="left"/>
+        <w:rPr>
+          <w:i w:val="false"/>
+          <w:i w:val="false"/>
+          <w:iCs w:val="false"/>
+          <w:color w:val="auto"/>
+          <w:sz w:val="24"/>
+          <w:szCs w:val="24"/>
+        </w:rPr>
+      </w:pPr>
+      <w:r>
+        <w:rPr>
+          <w:i w:val="false"/>
+          <w:iCs w:val="false"/>
+          <w:color w:val="auto"/>
+          <w:sz w:val="24"/>
+          <w:szCs w:val="24"/>
+        </w:rPr>
+        <w:t>Integration Testing</w:t>
+      </w:r>
+      <w:r>
+        <w:rPr>
+          <w:i w:val="false"/>
+          <w:iCs w:val="false"/>
+          <w:color w:val="auto"/>
+          <w:sz w:val="24"/>
+          <w:szCs w:val="24"/>
+        </w:rPr>
+        <w:t xml:space="preserve"> is a level of software testing where individual units are combined and tested as a group. The purpose of this level of testing is to expose faults in the interaction between integrated units. Test drivers and test stubs are used to assist in Integration Testing.</w:t>
+      </w:r>
+    </w:p>
+    <w:p>
+      <w:pPr>
+        <w:pStyle w:val="Normal"/>
+        <w:widowControl w:val="false"/>
+        <w:overflowPunct w:val="true"/>
+        <w:bidi w:val="0"/>
+        <w:spacing w:lineRule="atLeast" w:line="240" w:before="0" w:after="0"/>
+        <w:ind w:left="720" w:right="0" w:hanging="0"/>
+        <w:jc w:val="left"/>
+        <w:rPr/>
+      </w:pPr>
+      <w:r>
+        <w:rPr>
+          <w:i w:val="false"/>
+          <w:iCs w:val="false"/>
+          <w:color w:val="auto"/>
+          <w:sz w:val="24"/>
+          <w:szCs w:val="24"/>
+        </w:rPr>
+      </w:r>
+    </w:p>
+    <w:p>
+      <w:pPr>
+        <w:pStyle w:val="Normal"/>
+        <w:widowControl w:val="false"/>
+        <w:overflowPunct w:val="true"/>
+        <w:bidi w:val="0"/>
+        <w:spacing w:lineRule="atLeast" w:line="240" w:before="0" w:after="0"/>
+        <w:ind w:left="720" w:right="0" w:hanging="0"/>
+        <w:jc w:val="left"/>
+        <w:rPr>
+          <w:i w:val="false"/>
+          <w:i w:val="false"/>
+          <w:iCs w:val="false"/>
+          <w:color w:val="auto"/>
+          <w:sz w:val="24"/>
+          <w:szCs w:val="24"/>
+        </w:rPr>
+      </w:pPr>
+      <w:r>
+        <w:rPr>
+          <w:i w:val="false"/>
+          <w:iCs w:val="false"/>
+          <w:color w:val="auto"/>
+          <w:sz w:val="24"/>
+          <w:szCs w:val="24"/>
+        </w:rPr>
+        <w:t>During development, I integrated every unit or module when it was finished and tested it it can be integrated with the others. After I finished the project, I integrated all component and test them manually by doing a full flow of the application. Basically, Integration testing was done after unit testing, and it revealed that every case scenario works properly and fits the description provided in the Use Case Models document.</w:t>
       </w:r>
     </w:p>
     <w:p>
@@ -5228,31 +5654,60 @@
           <w:rFonts w:ascii="Times New Roman" w:hAnsi="Times New Roman"/>
         </w:rPr>
       </w:pPr>
-      <w:bookmarkStart w:id="22" w:name="_Toc285793973"/>
+      <w:bookmarkStart w:id="23" w:name="_Toc285793973"/>
       <w:r>
         <w:rPr>
           <w:rFonts w:ascii="Times New Roman" w:hAnsi="Times New Roman"/>
         </w:rPr>
         <w:t>Future improvements</w:t>
       </w:r>
-      <w:bookmarkEnd w:id="22"/>
+      <w:bookmarkEnd w:id="23"/>
+    </w:p>
+    <w:p>
+      <w:pPr>
+        <w:pStyle w:val="Normal"/>
+        <w:ind w:left="720" w:hanging="0"/>
+        <w:rPr/>
+      </w:pPr>
+      <w:r>
+        <w:rPr>
+          <w:i w:val="false"/>
+          <w:iCs w:val="false"/>
+          <w:color w:val="000000" w:themeColor="text1"/>
+          <w:sz w:val="24"/>
+          <w:szCs w:val="24"/>
+        </w:rPr>
+        <w:t xml:space="preserve">In terms of future improvements, the app could use an upgrade on the visual side, something to make it look more user friendly and modern. Another improvement could be the migration to a non-relational database, because that’s where industry today is heading. We could also add </w:t>
+      </w:r>
+      <w:r>
+        <w:rPr>
+          <w:i w:val="false"/>
+          <w:iCs w:val="false"/>
+          <w:color w:val="000000" w:themeColor="text1"/>
+          <w:sz w:val="24"/>
+          <w:szCs w:val="24"/>
+        </w:rPr>
+        <w:t>authentication</w:t>
+      </w:r>
+      <w:r>
+        <w:rPr>
+          <w:i w:val="false"/>
+          <w:iCs w:val="false"/>
+          <w:color w:val="000000" w:themeColor="text1"/>
+          <w:sz w:val="24"/>
+          <w:szCs w:val="24"/>
+        </w:rPr>
+        <w:t>, for security purpose, if needed.</w:t>
+      </w:r>
     </w:p>
     <w:p>
       <w:pPr>
         <w:pStyle w:val="Normal"/>
         <w:ind w:left="0" w:right="0" w:firstLine="720"/>
-        <w:rPr>
-          <w:i/>
-          <w:i/>
-          <w:color w:val="943634"/>
-        </w:rPr>
-      </w:pPr>
-      <w:r>
-        <w:rPr>
-          <w:i/>
-          <w:color w:val="943634"/>
-        </w:rPr>
-        <w:t>[Present future improvements for the system]</w:t>
+        <w:rPr/>
+      </w:pPr>
+      <w:r>
+        <w:rPr/>
       </w:r>
     </w:p>
     <w:p>
@@ -5285,14 +5740,14 @@
           <w:rFonts w:ascii="Times New Roman" w:hAnsi="Times New Roman"/>
         </w:rPr>
       </w:pPr>
-      <w:bookmarkStart w:id="23" w:name="_Toc285793974"/>
+      <w:bookmarkStart w:id="24" w:name="_Toc285793974"/>
       <w:r>
         <w:rPr>
           <w:rFonts w:ascii="Times New Roman" w:hAnsi="Times New Roman"/>
         </w:rPr>
         <w:t>Bibliography</w:t>
       </w:r>
-      <w:bookmarkEnd w:id="23"/>
+      <w:bookmarkEnd w:id="24"/>
     </w:p>
     <w:p>
       <w:pPr>
@@ -5303,7 +5758,7 @@
         <w:rPr/>
         <w:t xml:space="preserve">1. </w:t>
       </w:r>
-      <w:hyperlink r:id="rId13">
+      <w:hyperlink r:id="rId17">
         <w:r>
           <w:rPr>
             <w:rStyle w:val="InternetLink"/>
@@ -5321,7 +5776,7 @@
         <w:rPr/>
         <w:t xml:space="preserve">2. </w:t>
       </w:r>
-      <w:hyperlink r:id="rId14">
+      <w:hyperlink r:id="rId18">
         <w:r>
           <w:rPr>
             <w:rStyle w:val="InternetLink"/>
@@ -5341,7 +5796,7 @@
         </w:rPr>
         <w:t xml:space="preserve">3. </w:t>
       </w:r>
-      <w:hyperlink r:id="rId15">
+      <w:hyperlink r:id="rId19">
         <w:r>
           <w:rPr>
             <w:rStyle w:val="InternetLink"/>
@@ -5361,7 +5816,7 @@
         </w:rPr>
         <w:t xml:space="preserve">4. </w:t>
       </w:r>
-      <w:hyperlink r:id="rId16">
+      <w:hyperlink r:id="rId20">
         <w:r>
           <w:rPr>
             <w:rStyle w:val="InternetLink"/>
@@ -5381,7 +5836,7 @@
         </w:rPr>
         <w:t xml:space="preserve">5. </w:t>
       </w:r>
-      <w:hyperlink r:id="rId17">
+      <w:hyperlink r:id="rId21">
         <w:r>
           <w:rPr>
             <w:rStyle w:val="InternetLink"/>
@@ -5423,8 +5878,8 @@
       </w:r>
     </w:p>
     <w:sectPr>
-      <w:headerReference w:type="default" r:id="rId18"/>
-      <w:footerReference w:type="default" r:id="rId19"/>
+      <w:headerReference w:type="default" r:id="rId22"/>
+      <w:footerReference w:type="default" r:id="rId23"/>
       <w:type w:val="nextPage"/>
       <w:pgSz w:w="12240" w:h="15840"/>
       <w:pgMar w:left="1440" w:right="1440" w:header="720" w:top="1440" w:footer="720" w:bottom="1440" w:gutter="0"/>
@@ -5531,7 +5986,7 @@
             <w:rPr>
               <w:rStyle w:val="Pagenumber"/>
             </w:rPr>
-            <w:t>16</w:t>
+            <w:t>18</w:t>
           </w:r>
           <w:r>
             <w:rPr>
@@ -5567,7 +6022,7 @@
             <w:rPr>
               <w:rStyle w:val="Pagenumber"/>
             </w:rPr>
-            <w:t>16</w:t>
+            <w:t>18</w:t>
           </w:r>
           <w:r>
             <w:rPr>
@@ -5766,14 +6221,14 @@
           </w:r>
           <w:r>
             <w:rPr/>
-            <w:t>Date:  1</w:t>
+            <w:t>Date:  28</w:t>
           </w:r>
-          <w:bookmarkStart w:id="24" w:name="__DdeLink__732_1383943181"/>
+          <w:bookmarkStart w:id="25" w:name="__DdeLink__732_1383943181"/>
           <w:r>
             <w:rPr/>
             <w:t>/May/19</w:t>
           </w:r>
-          <w:bookmarkEnd w:id="24"/>
+          <w:bookmarkEnd w:id="25"/>
         </w:p>
       </w:tc>
     </w:tr>
@@ -6778,7 +7233,7 @@
     <w:qFormat/>
     <w:pPr>
       <w:widowControl w:val="false"/>
-      <w:overflowPunct w:val="false"/>
+      <w:overflowPunct w:val="true"/>
       <w:bidi w:val="0"/>
       <w:spacing w:lineRule="atLeast" w:line="240" w:before="0" w:after="0"/>
       <w:jc w:val="left"/>
@@ -7824,6 +8279,399 @@
   </w:style>
   <w:style w:type="character" w:styleId="ListLabel99">
     <w:name w:val="ListLabel 99"/>
+    <w:qFormat/>
+    <w:rPr/>
+  </w:style>
+  <w:style w:type="character" w:styleId="ListLabel100">
+    <w:name w:val="ListLabel 100"/>
+    <w:qFormat/>
+    <w:rPr>
+      <w:rFonts w:cs="OpenSymbol"/>
+    </w:rPr>
+  </w:style>
+  <w:style w:type="character" w:styleId="ListLabel101">
+    <w:name w:val="ListLabel 101"/>
+    <w:qFormat/>
+    <w:rPr>
+      <w:rFonts w:cs="OpenSymbol"/>
+    </w:rPr>
+  </w:style>
+  <w:style w:type="character" w:styleId="ListLabel102">
+    <w:name w:val="ListLabel 102"/>
+    <w:qFormat/>
+    <w:rPr>
+      <w:rFonts w:cs="OpenSymbol"/>
+    </w:rPr>
+  </w:style>
+  <w:style w:type="character" w:styleId="ListLabel103">
+    <w:name w:val="ListLabel 103"/>
+    <w:qFormat/>
+    <w:rPr>
+      <w:rFonts w:cs="OpenSymbol"/>
+    </w:rPr>
+  </w:style>
+  <w:style w:type="character" w:styleId="ListLabel104">
+    <w:name w:val="ListLabel 104"/>
+    <w:qFormat/>
+    <w:rPr>
+      <w:rFonts w:cs="OpenSymbol"/>
+    </w:rPr>
+  </w:style>
+  <w:style w:type="character" w:styleId="ListLabel105">
+    <w:name w:val="ListLabel 105"/>
+    <w:qFormat/>
+    <w:rPr>
+      <w:rFonts w:cs="OpenSymbol"/>
+    </w:rPr>
+  </w:style>
+  <w:style w:type="character" w:styleId="ListLabel106">
+    <w:name w:val="ListLabel 106"/>
+    <w:qFormat/>
+    <w:rPr>
+      <w:rFonts w:cs="OpenSymbol"/>
+    </w:rPr>
+  </w:style>
+  <w:style w:type="character" w:styleId="ListLabel107">
+    <w:name w:val="ListLabel 107"/>
+    <w:qFormat/>
+    <w:rPr>
+      <w:rFonts w:cs="OpenSymbol"/>
+    </w:rPr>
+  </w:style>
+  <w:style w:type="character" w:styleId="ListLabel108">
+    <w:name w:val="ListLabel 108"/>
+    <w:qFormat/>
+    <w:rPr>
+      <w:rFonts w:cs="OpenSymbol"/>
+    </w:rPr>
+  </w:style>
+  <w:style w:type="character" w:styleId="ListLabel109">
+    <w:name w:val="ListLabel 109"/>
+    <w:qFormat/>
+    <w:rPr>
+      <w:rFonts w:ascii="Times New Roman" w:hAnsi="Times New Roman" w:cs="OpenSymbol"/>
+    </w:rPr>
+  </w:style>
+  <w:style w:type="character" w:styleId="ListLabel110">
+    <w:name w:val="ListLabel 110"/>
+    <w:qFormat/>
+    <w:rPr>
+      <w:rFonts w:cs="OpenSymbol"/>
+    </w:rPr>
+  </w:style>
+  <w:style w:type="character" w:styleId="ListLabel111">
+    <w:name w:val="ListLabel 111"/>
+    <w:qFormat/>
+    <w:rPr>
+      <w:rFonts w:cs="OpenSymbol"/>
+    </w:rPr>
+  </w:style>
+  <w:style w:type="character" w:styleId="ListLabel112">
+    <w:name w:val="ListLabel 112"/>
+    <w:qFormat/>
+    <w:rPr>
+      <w:rFonts w:cs="OpenSymbol"/>
+    </w:rPr>
+  </w:style>
+  <w:style w:type="character" w:styleId="ListLabel113">
+    <w:name w:val="ListLabel 113"/>
+    <w:qFormat/>
+    <w:rPr>
+      <w:rFonts w:cs="OpenSymbol"/>
+    </w:rPr>
+  </w:style>
+  <w:style w:type="character" w:styleId="ListLabel114">
+    <w:name w:val="ListLabel 114"/>
+    <w:qFormat/>
+    <w:rPr>
+      <w:rFonts w:cs="OpenSymbol"/>
+    </w:rPr>
+  </w:style>
+  <w:style w:type="character" w:styleId="ListLabel115">
+    <w:name w:val="ListLabel 115"/>
+    <w:qFormat/>
+    <w:rPr>
+      <w:rFonts w:cs="OpenSymbol"/>
+    </w:rPr>
+  </w:style>
+  <w:style w:type="character" w:styleId="ListLabel116">
+    <w:name w:val="ListLabel 116"/>
+    <w:qFormat/>
+    <w:rPr>
+      <w:rFonts w:cs="OpenSymbol"/>
+    </w:rPr>
+  </w:style>
+  <w:style w:type="character" w:styleId="ListLabel117">
+    <w:name w:val="ListLabel 117"/>
+    <w:qFormat/>
+    <w:rPr>
+      <w:rFonts w:cs="OpenSymbol"/>
+    </w:rPr>
+  </w:style>
+  <w:style w:type="character" w:styleId="ListLabel118">
+    <w:name w:val="ListLabel 118"/>
+    <w:qFormat/>
+    <w:rPr/>
+  </w:style>
+  <w:style w:type="character" w:styleId="ListLabel119">
+    <w:name w:val="ListLabel 119"/>
+    <w:qFormat/>
+    <w:rPr>
+      <w:rFonts w:cs="OpenSymbol"/>
+    </w:rPr>
+  </w:style>
+  <w:style w:type="character" w:styleId="ListLabel120">
+    <w:name w:val="ListLabel 120"/>
+    <w:qFormat/>
+    <w:rPr>
+      <w:rFonts w:cs="OpenSymbol"/>
+    </w:rPr>
+  </w:style>
+  <w:style w:type="character" w:styleId="ListLabel121">
+    <w:name w:val="ListLabel 121"/>
+    <w:qFormat/>
+    <w:rPr>
+      <w:rFonts w:cs="OpenSymbol"/>
+    </w:rPr>
+  </w:style>
+  <w:style w:type="character" w:styleId="ListLabel122">
+    <w:name w:val="ListLabel 122"/>
+    <w:qFormat/>
+    <w:rPr>
+      <w:rFonts w:cs="OpenSymbol"/>
+    </w:rPr>
+  </w:style>
+  <w:style w:type="character" w:styleId="ListLabel123">
+    <w:name w:val="ListLabel 123"/>
+    <w:qFormat/>
+    <w:rPr>
+      <w:rFonts w:cs="OpenSymbol"/>
+    </w:rPr>
+  </w:style>
+  <w:style w:type="character" w:styleId="ListLabel124">
+    <w:name w:val="ListLabel 124"/>
+    <w:qFormat/>
+    <w:rPr>
+      <w:rFonts w:cs="OpenSymbol"/>
+    </w:rPr>
+  </w:style>
+  <w:style w:type="character" w:styleId="ListLabel125">
+    <w:name w:val="ListLabel 125"/>
+    <w:qFormat/>
+    <w:rPr>
+      <w:rFonts w:cs="OpenSymbol"/>
+    </w:rPr>
+  </w:style>
+  <w:style w:type="character" w:styleId="ListLabel126">
+    <w:name w:val="ListLabel 126"/>
+    <w:qFormat/>
+    <w:rPr>
+      <w:rFonts w:cs="OpenSymbol"/>
+    </w:rPr>
+  </w:style>
+  <w:style w:type="character" w:styleId="ListLabel127">
+    <w:name w:val="ListLabel 127"/>
+    <w:qFormat/>
+    <w:rPr>
+      <w:rFonts w:cs="OpenSymbol"/>
+    </w:rPr>
+  </w:style>
+  <w:style w:type="character" w:styleId="ListLabel128">
+    <w:name w:val="ListLabel 128"/>
+    <w:qFormat/>
+    <w:rPr>
+      <w:rFonts w:ascii="Times New Roman" w:hAnsi="Times New Roman" w:cs="OpenSymbol"/>
+    </w:rPr>
+  </w:style>
+  <w:style w:type="character" w:styleId="ListLabel129">
+    <w:name w:val="ListLabel 129"/>
+    <w:qFormat/>
+    <w:rPr>
+      <w:rFonts w:cs="OpenSymbol"/>
+    </w:rPr>
+  </w:style>
+  <w:style w:type="character" w:styleId="ListLabel130">
+    <w:name w:val="ListLabel 130"/>
+    <w:qFormat/>
+    <w:rPr>
+      <w:rFonts w:cs="OpenSymbol"/>
+    </w:rPr>
+  </w:style>
+  <w:style w:type="character" w:styleId="ListLabel131">
+    <w:name w:val="ListLabel 131"/>
+    <w:qFormat/>
+    <w:rPr>
+      <w:rFonts w:cs="OpenSymbol"/>
+    </w:rPr>
+  </w:style>
+  <w:style w:type="character" w:styleId="ListLabel132">
+    <w:name w:val="ListLabel 132"/>
+    <w:qFormat/>
+    <w:rPr>
+      <w:rFonts w:cs="OpenSymbol"/>
+    </w:rPr>
+  </w:style>
+  <w:style w:type="character" w:styleId="ListLabel133">
+    <w:name w:val="ListLabel 133"/>
+    <w:qFormat/>
+    <w:rPr>
+      <w:rFonts w:cs="OpenSymbol"/>
+    </w:rPr>
+  </w:style>
+  <w:style w:type="character" w:styleId="ListLabel134">
+    <w:name w:val="ListLabel 134"/>
+    <w:qFormat/>
+    <w:rPr>
+      <w:rFonts w:cs="OpenSymbol"/>
+    </w:rPr>
+  </w:style>
+  <w:style w:type="character" w:styleId="ListLabel135">
+    <w:name w:val="ListLabel 135"/>
+    <w:qFormat/>
+    <w:rPr>
+      <w:rFonts w:cs="OpenSymbol"/>
+    </w:rPr>
+  </w:style>
+  <w:style w:type="character" w:styleId="ListLabel136">
+    <w:name w:val="ListLabel 136"/>
+    <w:qFormat/>
+    <w:rPr>
+      <w:rFonts w:cs="OpenSymbol"/>
+    </w:rPr>
+  </w:style>
+  <w:style w:type="character" w:styleId="ListLabel137">
+    <w:name w:val="ListLabel 137"/>
+    <w:qFormat/>
+    <w:rPr/>
+  </w:style>
+  <w:style w:type="character" w:styleId="ListLabel138">
+    <w:name w:val="ListLabel 138"/>
+    <w:qFormat/>
+    <w:rPr>
+      <w:rFonts w:cs="OpenSymbol"/>
+    </w:rPr>
+  </w:style>
+  <w:style w:type="character" w:styleId="ListLabel139">
+    <w:name w:val="ListLabel 139"/>
+    <w:qFormat/>
+    <w:rPr>
+      <w:rFonts w:cs="OpenSymbol"/>
+    </w:rPr>
+  </w:style>
+  <w:style w:type="character" w:styleId="ListLabel140">
+    <w:name w:val="ListLabel 140"/>
+    <w:qFormat/>
+    <w:rPr>
+      <w:rFonts w:cs="OpenSymbol"/>
+    </w:rPr>
+  </w:style>
+  <w:style w:type="character" w:styleId="ListLabel141">
+    <w:name w:val="ListLabel 141"/>
+    <w:qFormat/>
+    <w:rPr>
+      <w:rFonts w:cs="OpenSymbol"/>
+    </w:rPr>
+  </w:style>
+  <w:style w:type="character" w:styleId="ListLabel142">
+    <w:name w:val="ListLabel 142"/>
+    <w:qFormat/>
+    <w:rPr>
+      <w:rFonts w:cs="OpenSymbol"/>
+    </w:rPr>
+  </w:style>
+  <w:style w:type="character" w:styleId="ListLabel143">
+    <w:name w:val="ListLabel 143"/>
+    <w:qFormat/>
+    <w:rPr>
+      <w:rFonts w:cs="OpenSymbol"/>
+    </w:rPr>
+  </w:style>
+  <w:style w:type="character" w:styleId="ListLabel144">
+    <w:name w:val="ListLabel 144"/>
+    <w:qFormat/>
+    <w:rPr>
+      <w:rFonts w:cs="OpenSymbol"/>
+    </w:rPr>
+  </w:style>
+  <w:style w:type="character" w:styleId="ListLabel145">
+    <w:name w:val="ListLabel 145"/>
+    <w:qFormat/>
+    <w:rPr>
+      <w:rFonts w:cs="OpenSymbol"/>
+    </w:rPr>
+  </w:style>
+  <w:style w:type="character" w:styleId="ListLabel146">
+    <w:name w:val="ListLabel 146"/>
+    <w:qFormat/>
+    <w:rPr>
+      <w:rFonts w:cs="OpenSymbol"/>
+    </w:rPr>
+  </w:style>
+  <w:style w:type="character" w:styleId="ListLabel147">
+    <w:name w:val="ListLabel 147"/>
+    <w:qFormat/>
+    <w:rPr>
+      <w:rFonts w:ascii="Times New Roman" w:hAnsi="Times New Roman" w:cs="OpenSymbol"/>
+    </w:rPr>
+  </w:style>
+  <w:style w:type="character" w:styleId="ListLabel148">
+    <w:name w:val="ListLabel 148"/>
+    <w:qFormat/>
+    <w:rPr>
+      <w:rFonts w:cs="OpenSymbol"/>
+    </w:rPr>
+  </w:style>
+  <w:style w:type="character" w:styleId="ListLabel149">
+    <w:name w:val="ListLabel 149"/>
+    <w:qFormat/>
+    <w:rPr>
+      <w:rFonts w:cs="OpenSymbol"/>
+    </w:rPr>
+  </w:style>
+  <w:style w:type="character" w:styleId="ListLabel150">
+    <w:name w:val="ListLabel 150"/>
+    <w:qFormat/>
+    <w:rPr>
+      <w:rFonts w:cs="OpenSymbol"/>
+    </w:rPr>
+  </w:style>
+  <w:style w:type="character" w:styleId="ListLabel151">
+    <w:name w:val="ListLabel 151"/>
+    <w:qFormat/>
+    <w:rPr>
+      <w:rFonts w:cs="OpenSymbol"/>
+    </w:rPr>
+  </w:style>
+  <w:style w:type="character" w:styleId="ListLabel152">
+    <w:name w:val="ListLabel 152"/>
+    <w:qFormat/>
+    <w:rPr>
+      <w:rFonts w:cs="OpenSymbol"/>
+    </w:rPr>
+  </w:style>
+  <w:style w:type="character" w:styleId="ListLabel153">
+    <w:name w:val="ListLabel 153"/>
+    <w:qFormat/>
+    <w:rPr>
+      <w:rFonts w:cs="OpenSymbol"/>
+    </w:rPr>
+  </w:style>
+  <w:style w:type="character" w:styleId="ListLabel154">
+    <w:name w:val="ListLabel 154"/>
+    <w:qFormat/>
+    <w:rPr>
+      <w:rFonts w:cs="OpenSymbol"/>
+    </w:rPr>
+  </w:style>
+  <w:style w:type="character" w:styleId="ListLabel155">
+    <w:name w:val="ListLabel 155"/>
+    <w:qFormat/>
+    <w:rPr>
+      <w:rFonts w:cs="OpenSymbol"/>
+    </w:rPr>
+  </w:style>
+  <w:style w:type="character" w:styleId="ListLabel156">
+    <w:name w:val="ListLabel 156"/>
     <w:qFormat/>
     <w:rPr/>
   </w:style>

</xml_diff>